<commit_message>
define the color palette
</commit_message>
<xml_diff>
--- a/JsDoc.docx
+++ b/JsDoc.docx
@@ -10984,219 +10984,210 @@
           <w:u w:val="single"/>
           <w:lang w:val="en-US"/>
         </w:rPr>
-        <w:t>Animations</w:t>
-      </w:r>
-      <w:r>
+        <w:t>Animations:</w:t>
+      </w:r>
+    </w:p>
+    <w:p>
+      <w:pPr>
+        <w:rPr>
+          <w:lang w:val="en-US"/>
+        </w:rPr>
+      </w:pPr>
+      <w:r>
+        <w:rPr>
+          <w:lang w:val="en-US"/>
+        </w:rPr>
+        <w:t xml:space="preserve">@keyframes pop {   </w:t>
+      </w:r>
+    </w:p>
+    <w:p>
+      <w:pPr>
+        <w:rPr>
+          <w:lang w:val="en-US"/>
+        </w:rPr>
+      </w:pPr>
+      <w:r>
+        <w:rPr>
+          <w:lang w:val="en-US"/>
+        </w:rPr>
+        <w:t xml:space="preserve"> 0% { transform: scale(1); }</w:t>
+      </w:r>
+    </w:p>
+    <w:p>
+      <w:pPr>
+        <w:rPr>
+          <w:lang w:val="en-US"/>
+        </w:rPr>
+      </w:pPr>
+      <w:r>
+        <w:rPr>
+          <w:lang w:val="en-US"/>
+        </w:rPr>
+        <w:t xml:space="preserve">   50% { transform: scale(1.5); }  </w:t>
+      </w:r>
+    </w:p>
+    <w:p>
+      <w:pPr>
+        <w:rPr>
+          <w:lang w:val="en-US"/>
+        </w:rPr>
+      </w:pPr>
+      <w:r>
+        <w:rPr>
+          <w:lang w:val="en-US"/>
+        </w:rPr>
+        <w:t xml:space="preserve">  75% { transform: rotate(45deg); background: tomato; }   </w:t>
+      </w:r>
+    </w:p>
+    <w:p>
+      <w:pPr>
+        <w:rPr>
+          <w:lang w:val="en-US"/>
+        </w:rPr>
+      </w:pPr>
+      <w:r>
+        <w:rPr>
+          <w:lang w:val="en-US"/>
+        </w:rPr>
+        <w:t>100% { transform: rotate(0); }}</w:t>
+      </w:r>
+    </w:p>
+    <w:p>
+      <w:pPr>
+        <w:rPr>
+          <w:lang w:val="en-US"/>
+        </w:rPr>
+      </w:pPr>
+    </w:p>
+    <w:p>
+      <w:pPr>
+        <w:rPr>
+          <w:lang w:val="en-US"/>
+        </w:rPr>
+      </w:pPr>
+      <w:r>
+        <w:rPr>
+          <w:lang w:val="en-US"/>
+        </w:rPr>
+        <w:t xml:space="preserve">.box {  </w:t>
+      </w:r>
+    </w:p>
+    <w:p>
+      <w:pPr>
+        <w:rPr>
+          <w:lang w:val="en-US"/>
+        </w:rPr>
+      </w:pPr>
+      <w:r>
+        <w:rPr>
+          <w:lang w:val="en-US"/>
+        </w:rPr>
+        <w:t xml:space="preserve">  animation: pop 3s ease-out;</w:t>
+      </w:r>
+    </w:p>
+    <w:p>
+      <w:pPr>
+        <w:rPr>
+          <w:lang w:val="en-US"/>
+        </w:rPr>
+      </w:pPr>
+      <w:r>
+        <w:rPr>
+          <w:lang w:val="en-US"/>
+        </w:rPr>
+        <w:t>}</w:t>
+      </w:r>
+    </w:p>
+    <w:p>
+      <w:pPr>
+        <w:rPr>
+          <w:lang w:val="en-US"/>
+        </w:rPr>
+      </w:pPr>
+    </w:p>
+    <w:p>
+      <w:pPr>
         <w:rPr>
           <w:b/>
           <w:bCs/>
           <w:u w:val="single"/>
           <w:lang w:val="en-US"/>
         </w:rPr>
-        <w:t>:</w:t>
-      </w:r>
-    </w:p>
-    <w:p>
-      <w:pPr>
-        <w:rPr>
-          <w:lang w:val="en-US"/>
-        </w:rPr>
-      </w:pPr>
-      <w:r>
-        <w:rPr>
-          <w:lang w:val="en-US"/>
-        </w:rPr>
-        <w:t xml:space="preserve">@keyframes pop {   </w:t>
-      </w:r>
-    </w:p>
-    <w:p>
-      <w:pPr>
-        <w:rPr>
-          <w:lang w:val="en-US"/>
-        </w:rPr>
-      </w:pPr>
-      <w:r>
-        <w:rPr>
-          <w:lang w:val="en-US"/>
-        </w:rPr>
-        <w:t xml:space="preserve"> 0% { transform: scale(1); }</w:t>
-      </w:r>
-    </w:p>
-    <w:p>
-      <w:pPr>
-        <w:rPr>
-          <w:lang w:val="en-US"/>
-        </w:rPr>
-      </w:pPr>
-      <w:r>
-        <w:rPr>
-          <w:lang w:val="en-US"/>
-        </w:rPr>
-        <w:t xml:space="preserve">   50% { transform: scale(1.5); }  </w:t>
-      </w:r>
-    </w:p>
-    <w:p>
-      <w:pPr>
-        <w:rPr>
-          <w:lang w:val="en-US"/>
-        </w:rPr>
-      </w:pPr>
-      <w:r>
-        <w:rPr>
-          <w:lang w:val="en-US"/>
-        </w:rPr>
-        <w:t xml:space="preserve">  75% { transform: rotate(45deg); background: tomato; }   </w:t>
-      </w:r>
-    </w:p>
-    <w:p>
-      <w:pPr>
-        <w:rPr>
-          <w:lang w:val="en-US"/>
-        </w:rPr>
-      </w:pPr>
-      <w:r>
-        <w:rPr>
-          <w:lang w:val="en-US"/>
-        </w:rPr>
-        <w:t>100% { transform: rotate(0); }}</w:t>
-      </w:r>
-    </w:p>
-    <w:p>
-      <w:pPr>
-        <w:rPr>
-          <w:lang w:val="en-US"/>
-        </w:rPr>
-      </w:pPr>
-    </w:p>
-    <w:p>
-      <w:pPr>
-        <w:rPr>
-          <w:lang w:val="en-US"/>
-        </w:rPr>
-      </w:pPr>
-      <w:r>
-        <w:rPr>
-          <w:lang w:val="en-US"/>
-        </w:rPr>
-        <w:t xml:space="preserve">.box {  </w:t>
-      </w:r>
-    </w:p>
-    <w:p>
-      <w:pPr>
-        <w:rPr>
-          <w:lang w:val="en-US"/>
-        </w:rPr>
-      </w:pPr>
-      <w:r>
-        <w:rPr>
-          <w:lang w:val="en-US"/>
-        </w:rPr>
-        <w:t xml:space="preserve">  animation: pop 3s ease-out;</w:t>
-      </w:r>
-    </w:p>
-    <w:p>
-      <w:pPr>
-        <w:rPr>
-          <w:lang w:val="en-US"/>
-        </w:rPr>
-      </w:pPr>
-      <w:r>
-        <w:rPr>
-          <w:lang w:val="en-US"/>
-        </w:rPr>
-        <w:t>}</w:t>
-      </w:r>
-    </w:p>
-    <w:p>
-      <w:pPr>
-        <w:rPr>
-          <w:lang w:val="en-US"/>
-        </w:rPr>
-      </w:pPr>
-    </w:p>
-    <w:p>
-      <w:pPr>
+      </w:pPr>
+      <w:r>
         <w:rPr>
           <w:b/>
           <w:bCs/>
           <w:u w:val="single"/>
           <w:lang w:val="en-US"/>
         </w:rPr>
-      </w:pPr>
-      <w:r>
+        <w:t>Mosh Summary:</w:t>
+      </w:r>
+    </w:p>
+    <w:p>
+      <w:pPr>
+        <w:rPr>
+          <w:lang w:val="en-US"/>
+        </w:rPr>
+      </w:pPr>
+      <w:r>
+        <w:rPr>
+          <w:lang w:val="en-US"/>
+        </w:rPr>
+        <w:t xml:space="preserve">•Using the transform property, we can apply one or more transformations to an </w:t>
+      </w:r>
+      <w:proofErr w:type="spellStart"/>
+      <w:r>
+        <w:rPr>
+          <w:lang w:val="en-US"/>
+        </w:rPr>
+        <w:t>element.•The</w:t>
+      </w:r>
+      <w:proofErr w:type="spellEnd"/>
+      <w:r>
+        <w:rPr>
+          <w:lang w:val="en-US"/>
+        </w:rPr>
+        <w:t xml:space="preserve"> most common transformation functions are rotate(), skew(), translate()and scale(). •The transition property is used to animate one or more </w:t>
+      </w:r>
+      <w:proofErr w:type="spellStart"/>
+      <w:r>
+        <w:rPr>
+          <w:lang w:val="en-US"/>
+        </w:rPr>
+        <w:t>properties.•To</w:t>
+      </w:r>
+      <w:proofErr w:type="spellEnd"/>
+      <w:r>
+        <w:rPr>
+          <w:lang w:val="en-US"/>
+        </w:rPr>
+        <w:t xml:space="preserve"> create a custom animation, first, we need to define the keyframes. Each keyframe includes the list of styles to be applied at a given moment in time. Once we define the keyframes, we can use the animation property to animate an element.</w:t>
+      </w:r>
+    </w:p>
+    <w:p>
+      <w:pPr>
+        <w:rPr>
+          <w:lang w:val="en-US"/>
+        </w:rPr>
+      </w:pPr>
+    </w:p>
+    <w:p>
+      <w:pPr>
         <w:rPr>
           <w:b/>
           <w:bCs/>
           <w:u w:val="single"/>
           <w:lang w:val="en-US"/>
         </w:rPr>
-        <w:t>Mosh Summary:</w:t>
-      </w:r>
-    </w:p>
-    <w:p>
-      <w:pPr>
-        <w:rPr>
-          <w:lang w:val="en-US"/>
-        </w:rPr>
-      </w:pPr>
-      <w:r>
-        <w:rPr>
-          <w:lang w:val="en-US"/>
-        </w:rPr>
-        <w:t xml:space="preserve">•Using the transform property, we can apply one or more transformations to an </w:t>
-      </w:r>
-      <w:proofErr w:type="spellStart"/>
-      <w:r>
-        <w:rPr>
-          <w:lang w:val="en-US"/>
-        </w:rPr>
-        <w:t>element.•The</w:t>
-      </w:r>
-      <w:proofErr w:type="spellEnd"/>
-      <w:r>
-        <w:rPr>
-          <w:lang w:val="en-US"/>
-        </w:rPr>
-        <w:t xml:space="preserve"> most common transformation functions are rotate(), skew(), translate()and scale(). •The transition property is used to animate one or more </w:t>
-      </w:r>
-      <w:proofErr w:type="spellStart"/>
-      <w:r>
-        <w:rPr>
-          <w:lang w:val="en-US"/>
-        </w:rPr>
-        <w:t>properties.•To</w:t>
-      </w:r>
-      <w:proofErr w:type="spellEnd"/>
-      <w:r>
-        <w:rPr>
-          <w:lang w:val="en-US"/>
-        </w:rPr>
-        <w:t xml:space="preserve"> create a custom animation, first, we need to define the keyframes. Each keyframe includes the list of styles to be applied at a given moment in time. Once we define the keyframes, we can use the animation property to animate an element.</w:t>
-      </w:r>
-    </w:p>
-    <w:p>
-      <w:pPr>
-        <w:rPr>
-          <w:lang w:val="en-US"/>
-        </w:rPr>
-      </w:pPr>
-    </w:p>
-    <w:p>
-      <w:pPr>
+      </w:pPr>
+      <w:r>
         <w:rPr>
           <w:b/>
           <w:bCs/>
           <w:u w:val="single"/>
           <w:lang w:val="en-US"/>
         </w:rPr>
-      </w:pPr>
-      <w:r>
-        <w:rPr>
-          <w:b/>
-          <w:bCs/>
-          <w:u w:val="single"/>
-          <w:lang w:val="en-US"/>
-        </w:rPr>
         <w:t>Mosh Summary:</w:t>
       </w:r>
     </w:p>
@@ -11438,13 +11429,7 @@
         <w:rPr>
           <w:lang w:val="en-US"/>
         </w:rPr>
-        <w:t>P</w:t>
-      </w:r>
-      <w:r>
-        <w:rPr>
-          <w:lang w:val="en-US"/>
-        </w:rPr>
-        <w:t>rettier</w:t>
+        <w:t>Prettier</w:t>
       </w:r>
     </w:p>
     <w:p>
@@ -11489,6 +11474,24 @@
           <w:lang w:val="en-US"/>
         </w:rPr>
         <w:t xml:space="preserve"> highlight</w:t>
+      </w:r>
+    </w:p>
+    <w:p>
+      <w:pPr>
+        <w:pStyle w:val="a7"/>
+        <w:numPr>
+          <w:ilvl w:val="0"/>
+          <w:numId w:val="1"/>
+        </w:numPr>
+        <w:rPr>
+          <w:lang w:val="en-US"/>
+        </w:rPr>
+      </w:pPr>
+      <w:r>
+        <w:rPr>
+          <w:lang w:val="en-US"/>
+        </w:rPr>
+        <w:t>live server</w:t>
       </w:r>
     </w:p>
     <w:p>
@@ -11575,6 +11578,18 @@
           <w:lang w:val="en-US"/>
         </w:rPr>
         <w:t xml:space="preserve"> </w:t>
+      </w:r>
+      <w:r>
+        <w:rPr>
+          <w:lang w:val="en-US"/>
+        </w:rPr>
+        <w:sym w:font="Wingdings" w:char="F0E0"/>
+      </w:r>
+      <w:r>
+        <w:rPr>
+          <w:lang w:val="en-US"/>
+        </w:rPr>
+        <w:t xml:space="preserve"> its make sure that all browsers render HTML elements consistently .</w:t>
       </w:r>
     </w:p>
     <w:p>

</xml_diff>